<commit_message>
Flowchart for program tha calculates simple and compound interest as well as annuity plan
</commit_message>
<xml_diff>
--- a/week_1/flowchart.docx
+++ b/week_1/flowchart.docx
@@ -298,7 +298,7 @@
           </mc:Choice>
           <mc:Fallback>
             <w:pict>
-              <v:shape id="_x0000_s1026" o:spid="_x0000_s1026" o:spt="176" type="#_x0000_t176" style="position:absolute;left:0pt;margin-left:12.45pt;margin-top:290.25pt;height:27.5pt;width:55.85pt;z-index:251689984;v-text-anchor:middle;mso-width-relative:page;mso-height-relative:page;" fillcolor="#5B9BD5 [3204]" filled="t" stroked="t" coordsize="21600,21600" o:gfxdata="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">
+              <v:shape id="_x0000_s1026" o:spid="_x0000_s1026" o:spt="176" type="#_x0000_t176" style="position:absolute;left:0pt;margin-left:12.45pt;margin-top:290.25pt;height:27.5pt;width:55.85pt;z-index:251689984;v-text-anchor:middle;mso-width-relative:page;mso-height-relative:page;" fillcolor="#5B9BD5 [3204]" filled="t" stroked="t" coordsize="21600,21600" o:gfxdata="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">
                 <v:fill on="t" focussize="0,0"/>
                 <v:stroke weight="1pt" color="#2E75B6 [2404]" miterlimit="8" joinstyle="miter"/>
                 <v:imagedata o:title=""/>
@@ -412,7 +412,7 @@
           </mc:Choice>
           <mc:Fallback>
             <w:pict>
-              <v:shape id="_x0000_s1026" o:spid="_x0000_s1026" o:spt="110" type="#_x0000_t110" style="position:absolute;left:0pt;margin-left:8.3pt;margin-top:215.7pt;height:46.7pt;width:61.65pt;z-index:251665408;v-text-anchor:middle;mso-width-relative:page;mso-height-relative:page;" fillcolor="#5B9BD5 [3204]" filled="t" stroked="t" coordsize="21600,21600" o:gfxdata="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">
+              <v:shape id="_x0000_s1026" o:spid="_x0000_s1026" o:spt="110" type="#_x0000_t110" style="position:absolute;left:0pt;margin-left:8.3pt;margin-top:215.7pt;height:46.7pt;width:61.65pt;z-index:251665408;v-text-anchor:middle;mso-width-relative:page;mso-height-relative:page;" fillcolor="#5B9BD5 [3204]" filled="t" stroked="t" coordsize="21600,21600" o:gfxdata="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">
                 <v:fill on="t" focussize="0,0"/>
                 <v:stroke weight="1pt" color="#2E75B6 [2404]" miterlimit="8" joinstyle="miter"/>
                 <v:imagedata o:title=""/>
@@ -770,7 +770,7 @@
           </mc:Choice>
           <mc:Fallback>
             <w:pict>
-              <v:shape id="_x0000_s1026" o:spid="_x0000_s1026" o:spt="111" type="#_x0000_t111" style="position:absolute;left:0pt;margin-left:250pt;margin-top:155.75pt;height:47.4pt;width:70.7pt;z-index:251679744;v-text-anchor:middle;mso-width-relative:page;mso-height-relative:page;" fillcolor="#5B9BD5 [3204]" filled="t" stroked="t" coordsize="21600,21600" o:gfxdata="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">
+              <v:shape id="_x0000_s1026" o:spid="_x0000_s1026" o:spt="111" type="#_x0000_t111" style="position:absolute;left:0pt;margin-left:250pt;margin-top:155.75pt;height:47.4pt;width:70.7pt;z-index:251679744;v-text-anchor:middle;mso-width-relative:page;mso-height-relative:page;" fillcolor="#5B9BD5 [3204]" filled="t" stroked="t" coordsize="21600,21600" o:gfxdata="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">
                 <v:fill on="t" focussize="0,0"/>
                 <v:stroke weight="1pt" color="#2E75B6 [2404]" miterlimit="8" joinstyle="miter"/>
                 <v:imagedata o:title=""/>
@@ -911,7 +911,7 @@
           </mc:Choice>
           <mc:Fallback>
             <w:pict>
-              <v:shape id="_x0000_s1026" o:spid="_x0000_s1026" o:spt="111" type="#_x0000_t111" style="position:absolute;left:0pt;margin-left:249.95pt;margin-top:214.45pt;height:46.25pt;width:63.35pt;z-index:251685888;v-text-anchor:middle;mso-width-relative:page;mso-height-relative:page;" fillcolor="#5B9BD5 [3204]" filled="t" stroked="t" coordsize="21600,21600" o:gfxdata="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">
+              <v:shape id="_x0000_s1026" o:spid="_x0000_s1026" o:spt="111" type="#_x0000_t111" style="position:absolute;left:0pt;margin-left:249.95pt;margin-top:214.45pt;height:46.25pt;width:63.35pt;z-index:251685888;v-text-anchor:middle;mso-width-relative:page;mso-height-relative:page;" fillcolor="#5B9BD5 [3204]" filled="t" stroked="t" coordsize="21600,21600" o:gfxdata="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">
                 <v:fill on="t" focussize="0,0"/>
                 <v:stroke weight="1pt" color="#2E75B6 [2404]" miterlimit="8" joinstyle="miter"/>
                 <v:imagedata o:title=""/>
@@ -1025,7 +1025,7 @@
           </mc:Choice>
           <mc:Fallback>
             <w:pict>
-              <v:rect id="_x0000_s1026" o:spid="_x0000_s1026" o:spt="1" style="position:absolute;left:0pt;margin-left:164.95pt;margin-top:216.5pt;height:45pt;width:72.5pt;z-index:251684864;v-text-anchor:middle;mso-width-relative:page;mso-height-relative:page;" fillcolor="#5B9BD5 [3204]" filled="t" stroked="t" coordsize="21600,21600" o:gfxdata="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">
+              <v:rect id="_x0000_s1026" o:spid="_x0000_s1026" o:spt="1" style="position:absolute;left:0pt;margin-left:164.95pt;margin-top:216.5pt;height:45pt;width:72.5pt;z-index:251684864;v-text-anchor:middle;mso-width-relative:page;mso-height-relative:page;" fillcolor="#5B9BD5 [3204]" filled="t" stroked="t" coordsize="21600,21600" o:gfxdata="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">
                 <v:fill on="t" focussize="0,0"/>
                 <v:stroke weight="1pt" color="#2E75B6 [2404]" miterlimit="8" joinstyle="miter"/>
                 <v:imagedata o:title=""/>
@@ -1146,7 +1146,7 @@
           </mc:Choice>
           <mc:Fallback>
             <w:pict>
-              <v:shape id="_x0000_s1026" o:spid="_x0000_s1026" o:spt="118" type="#_x0000_t118" style="position:absolute;left:0pt;margin-left:83.3pt;margin-top:216.5pt;height:44.2pt;width:65pt;z-index:251683840;v-text-anchor:middle;mso-width-relative:page;mso-height-relative:page;" fillcolor="#5B9BD5 [3204]" filled="t" stroked="t" coordsize="21600,21600" o:gfxdata="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">
+              <v:shape id="_x0000_s1026" o:spid="_x0000_s1026" o:spt="118" type="#_x0000_t118" style="position:absolute;left:0pt;margin-left:83.3pt;margin-top:216.5pt;height:44.2pt;width:65pt;z-index:251683840;v-text-anchor:middle;mso-width-relative:page;mso-height-relative:page;" fillcolor="#5B9BD5 [3204]" filled="t" stroked="t" coordsize="21600,21600" o:gfxdata="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">
                 <v:fill on="t" focussize="0,0"/>
                 <v:stroke weight="1pt" color="#2E75B6 [2404]" miterlimit="8" joinstyle="miter"/>
                 <v:imagedata o:title=""/>
@@ -1482,7 +1482,7 @@
           </mc:Choice>
           <mc:Fallback>
             <w:pict>
-              <v:rect id="_x0000_s1026" o:spid="_x0000_s1026" o:spt="1" style="position:absolute;left:0pt;margin-left:164.95pt;margin-top:156.55pt;height:47.1pt;width:72.1pt;z-index:251678720;v-text-anchor:middle;mso-width-relative:page;mso-height-relative:page;" fillcolor="#5B9BD5 [3204]" filled="t" stroked="t" coordsize="21600,21600" o:gfxdata="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">
+              <v:rect id="_x0000_s1026" o:spid="_x0000_s1026" o:spt="1" style="position:absolute;left:0pt;margin-left:164.95pt;margin-top:156.55pt;height:47.1pt;width:72.1pt;z-index:251678720;v-text-anchor:middle;mso-width-relative:page;mso-height-relative:page;" fillcolor="#5B9BD5 [3204]" filled="t" stroked="t" coordsize="21600,21600" o:gfxdata="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">
                 <v:fill on="t" focussize="0,0"/>
                 <v:stroke weight="1pt" color="#2E75B6 [2404]" miterlimit="8" joinstyle="miter"/>
                 <v:imagedata o:title=""/>
@@ -1603,7 +1603,7 @@
           </mc:Choice>
           <mc:Fallback>
             <w:pict>
-              <v:shape id="_x0000_s1026" o:spid="_x0000_s1026" o:spt="118" type="#_x0000_t118" style="position:absolute;left:0pt;margin-left:83.7pt;margin-top:157.8pt;height:45.85pt;width:64.6pt;z-index:251677696;v-text-anchor:middle;mso-width-relative:page;mso-height-relative:page;" fillcolor="#5B9BD5 [3204]" filled="t" stroked="t" coordsize="21600,21600" o:gfxdata="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">
+              <v:shape id="_x0000_s1026" o:spid="_x0000_s1026" o:spt="118" type="#_x0000_t118" style="position:absolute;left:0pt;margin-left:83.7pt;margin-top:157.8pt;height:45.85pt;width:64.6pt;z-index:251677696;v-text-anchor:middle;mso-width-relative:page;mso-height-relative:page;" fillcolor="#5B9BD5 [3204]" filled="t" stroked="t" coordsize="21600,21600" o:gfxdata="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">
                 <v:fill on="t" focussize="0,0"/>
                 <v:stroke weight="1pt" color="#2E75B6 [2404]" miterlimit="8" joinstyle="miter"/>
                 <v:imagedata o:title=""/>
@@ -1866,7 +1866,7 @@
           </mc:Choice>
           <mc:Fallback>
             <w:pict>
-              <v:shape id="_x0000_s1026" o:spid="_x0000_s1026" o:spt="111" type="#_x0000_t111" style="position:absolute;left:0pt;margin-left:251.6pt;margin-top:104.05pt;height:39.55pt;width:70pt;z-index:251674624;v-text-anchor:middle;mso-width-relative:page;mso-height-relative:page;" fillcolor="#5B9BD5 [3204]" filled="t" stroked="t" coordsize="21600,21600" o:gfxdata="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">
+              <v:shape id="_x0000_s1026" o:spid="_x0000_s1026" o:spt="111" type="#_x0000_t111" style="position:absolute;left:0pt;margin-left:251.6pt;margin-top:104.05pt;height:39.55pt;width:70pt;z-index:251674624;v-text-anchor:middle;mso-width-relative:page;mso-height-relative:page;" fillcolor="#5B9BD5 [3204]" filled="t" stroked="t" coordsize="21600,21600" o:gfxdata="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">
                 <v:fill on="t" focussize="0,0"/>
                 <v:stroke weight="1pt" color="#2E75B6 [2404]" miterlimit="8" joinstyle="miter"/>
                 <v:imagedata o:title=""/>
@@ -1959,7 +1959,7 @@
           </mc:Choice>
           <mc:Fallback>
             <w:pict>
-              <v:shape id="_x0000_s1026" o:spid="_x0000_s1026" o:spt="32" type="#_x0000_t32" style="position:absolute;left:0pt;flip:x;margin-left:37.05pt;margin-top:35.15pt;height:21.25pt;width:0.05pt;z-index:251659264;mso-width-relative:page;mso-height-relative:page;" filled="f" stroked="t" coordsize="21600,21600" o:gfxdata="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">
+              <v:shape id="_x0000_s1026" o:spid="_x0000_s1026" o:spt="32" type="#_x0000_t32" style="position:absolute;left:0pt;flip:x;margin-left:37.05pt;margin-top:35.15pt;height:21.25pt;width:0.05pt;z-index:251659264;mso-width-relative:page;mso-height-relative:page;" filled="f" stroked="t" coordsize="21600,21600" o:gfxdata="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">
                 <v:fill on="f" focussize="0,0"/>
                 <v:stroke weight="1pt" color="#5B9BD5 [3204]" miterlimit="8" joinstyle="miter" endarrow="open"/>
                 <v:imagedata o:title=""/>
@@ -1969,6 +1969,8 @@
           </mc:Fallback>
         </mc:AlternateContent>
       </w:r>
+      <w:bookmarkStart w:id="0" w:name="_GoBack"/>
+      <w:bookmarkEnd w:id="0"/>
       <w:r>
         <w:rPr>
           <w:sz w:val="20"/>
@@ -2033,7 +2035,7 @@
                                 <w:rFonts w:hint="default"/>
                                 <w:lang w:val="en-US"/>
                               </w:rPr>
-                              <w:t>START</w:t>
+                              <w:t>Start</w:t>
                             </w:r>
                           </w:p>
                         </w:txbxContent>
@@ -2049,7 +2051,7 @@
           </mc:Choice>
           <mc:Fallback>
             <w:pict>
-              <v:shape id="_x0000_s1026" o:spid="_x0000_s1026" o:spt="116" type="#_x0000_t116" style="position:absolute;left:0pt;margin-left:6.2pt;margin-top:11.15pt;height:23.7pt;width:60.85pt;z-index:251673600;v-text-anchor:middle;mso-width-relative:page;mso-height-relative:page;" fillcolor="#5B9BD5 [3204]" filled="t" stroked="t" coordsize="21600,21600" o:gfxdata="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">
+              <v:shape id="_x0000_s1026" o:spid="_x0000_s1026" o:spt="116" type="#_x0000_t116" style="position:absolute;left:0pt;margin-left:6.2pt;margin-top:11.15pt;height:23.7pt;width:60.85pt;z-index:251673600;v-text-anchor:middle;mso-width-relative:page;mso-height-relative:page;" fillcolor="#5B9BD5 [3204]" filled="t" stroked="t" coordsize="21600,21600" o:gfxdata="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">
                 <v:fill on="t" focussize="0,0"/>
                 <v:stroke weight="1pt" color="#2E75B6 [2404]" miterlimit="8" joinstyle="miter"/>
                 <v:imagedata o:title=""/>
@@ -2069,7 +2071,7 @@
                           <w:rFonts w:hint="default"/>
                           <w:lang w:val="en-US"/>
                         </w:rPr>
-                        <w:t>START</w:t>
+                        <w:t>Start</w:t>
                       </w:r>
                     </w:p>
                   </w:txbxContent>
@@ -2163,7 +2165,7 @@
           </mc:Choice>
           <mc:Fallback>
             <w:pict>
-              <v:shape id="_x0000_s1026" o:spid="_x0000_s1026" o:spt="118" type="#_x0000_t118" style="position:absolute;left:0pt;margin-left:10.4pt;margin-top:53pt;height:31.65pt;width:56.65pt;z-index:251672576;v-text-anchor:middle;mso-width-relative:page;mso-height-relative:page;" fillcolor="#5B9BD5 [3204]" filled="t" stroked="t" coordsize="21600,21600" o:gfxdata="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">
+              <v:shape id="_x0000_s1026" o:spid="_x0000_s1026" o:spt="118" type="#_x0000_t118" style="position:absolute;left:0pt;margin-left:10.4pt;margin-top:53pt;height:31.65pt;width:56.65pt;z-index:251672576;v-text-anchor:middle;mso-width-relative:page;mso-height-relative:page;" fillcolor="#5B9BD5 [3204]" filled="t" stroked="t" coordsize="21600,21600" o:gfxdata="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">
                 <v:fill on="t" focussize="0,0"/>
                 <v:stroke weight="1pt" color="#2E75B6 [2404]" miterlimit="8" joinstyle="miter"/>
                 <v:imagedata o:title=""/>
@@ -2281,7 +2283,7 @@
           </mc:Choice>
           <mc:Fallback>
             <w:pict>
-              <v:shape id="_x0000_s1026" o:spid="_x0000_s1026" o:spt="118" type="#_x0000_t118" style="position:absolute;left:0pt;margin-left:84.55pt;margin-top:101.8pt;height:42.95pt;width:63.8pt;z-index:251671552;v-text-anchor:middle;mso-width-relative:page;mso-height-relative:page;" fillcolor="#5B9BD5 [3204]" filled="t" stroked="t" coordsize="21600,21600" o:gfxdata="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">
+              <v:shape id="_x0000_s1026" o:spid="_x0000_s1026" o:spt="118" type="#_x0000_t118" style="position:absolute;left:0pt;margin-left:84.55pt;margin-top:101.8pt;height:42.95pt;width:63.8pt;z-index:251671552;v-text-anchor:middle;mso-width-relative:page;mso-height-relative:page;" fillcolor="#5B9BD5 [3204]" filled="t" stroked="t" coordsize="21600,21600" o:gfxdata="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">
                 <v:fill on="t" focussize="0,0"/>
                 <v:stroke weight="1pt" color="#2E75B6 [2404]" miterlimit="8" joinstyle="miter"/>
                 <v:imagedata o:title=""/>
@@ -2399,7 +2401,7 @@
           </mc:Choice>
           <mc:Fallback>
             <w:pict>
-              <v:shape id="_x0000_s1026" o:spid="_x0000_s1026" o:spt="109" type="#_x0000_t109" style="position:absolute;left:0pt;margin-left:164.55pt;margin-top:103.85pt;height:39.15pt;width:72.5pt;z-index:251670528;v-text-anchor:middle;mso-width-relative:page;mso-height-relative:page;" fillcolor="#5B9BD5 [3204]" filled="t" stroked="t" coordsize="21600,21600" o:gfxdata="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">
+              <v:shape id="_x0000_s1026" o:spid="_x0000_s1026" o:spt="109" type="#_x0000_t109" style="position:absolute;left:0pt;margin-left:164.55pt;margin-top:103.85pt;height:39.15pt;width:72.5pt;z-index:251670528;v-text-anchor:middle;mso-width-relative:page;mso-height-relative:page;" fillcolor="#5B9BD5 [3204]" filled="t" stroked="t" coordsize="21600,21600" o:gfxdata="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">
                 <v:fill on="t" focussize="0,0"/>
                 <v:stroke weight="1pt" color="#2E75B6 [2404]" miterlimit="8" joinstyle="miter"/>
                 <v:imagedata o:title=""/>
@@ -2456,9 +2458,7 @@
                 <a:graphic xmlns:a="http://schemas.openxmlformats.org/drawingml/2006/main">
                   <a:graphicData uri="http://schemas.microsoft.com/office/word/2010/wordprocessingShape">
                     <wps:wsp>
-                      <wps:cNvCnPr>
-                        <a:stCxn id="19" idx="5"/>
-                      </wps:cNvCnPr>
+                      <wps:cNvCnPr/>
                       <wps:spPr>
                         <a:xfrm>
                           <a:off x="3037840" y="2465705"/>
@@ -2494,7 +2494,7 @@
           </mc:Choice>
           <mc:Fallback>
             <w:pict>
-              <v:shape id="_x0000_s1026" o:spid="_x0000_s1026" o:spt="32" type="#_x0000_t32" style="position:absolute;left:0pt;margin-left:149.2pt;margin-top:122.15pt;height:0pt;width:15.35pt;z-index:251669504;mso-width-relative:page;mso-height-relative:page;" filled="f" stroked="t" coordsize="21600,21600" o:gfxdata="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">
+              <v:shape id="_x0000_s1026" o:spid="_x0000_s1026" o:spt="32" type="#_x0000_t32" style="position:absolute;left:0pt;margin-left:149.2pt;margin-top:122.15pt;height:0pt;width:15.35pt;z-index:251669504;mso-width-relative:page;mso-height-relative:page;" filled="f" stroked="t" coordsize="21600,21600" o:gfxdata="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">
                 <v:fill on="f" focussize="0,0"/>
                 <v:stroke weight="1pt" color="#5B9BD5 [3204]" miterlimit="8" joinstyle="miter" endarrow="open"/>
                 <v:imagedata o:title=""/>
@@ -2873,7 +2873,7 @@
           </mc:Choice>
           <mc:Fallback>
             <w:pict>
-              <v:shape id="_x0000_s1026" o:spid="_x0000_s1026" o:spt="110" type="#_x0000_t110" style="position:absolute;left:0pt;margin-left:10pt;margin-top:156.2pt;height:42.4pt;width:58.75pt;z-index:251663360;v-text-anchor:middle;mso-width-relative:page;mso-height-relative:page;" fillcolor="#5B9BD5 [3204]" filled="t" stroked="t" coordsize="21600,21600" o:gfxdata="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">
+              <v:shape id="_x0000_s1026" o:spid="_x0000_s1026" o:spt="110" type="#_x0000_t110" style="position:absolute;left:0pt;margin-left:10pt;margin-top:156.2pt;height:42.4pt;width:58.75pt;z-index:251663360;v-text-anchor:middle;mso-width-relative:page;mso-height-relative:page;" fillcolor="#5B9BD5 [3204]" filled="t" stroked="t" coordsize="21600,21600" o:gfxdata="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">
                 <v:fill on="t" focussize="0,0"/>
                 <v:stroke weight="1pt" color="#2E75B6 [2404]" miterlimit="8" joinstyle="miter"/>
                 <v:imagedata o:title=""/>
@@ -3062,7 +3062,7 @@
           </mc:Choice>
           <mc:Fallback>
             <w:pict>
-              <v:shape id="_x0000_s1026" o:spid="_x0000_s1026" o:spt="110" type="#_x0000_t110" style="position:absolute;left:0pt;margin-left:11.65pt;margin-top:100.9pt;height:41.7pt;width:55pt;z-index:251661312;v-text-anchor:middle;mso-width-relative:page;mso-height-relative:page;" fillcolor="#5B9BD5 [3204]" filled="t" stroked="t" coordsize="21600,21600" o:gfxdata="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">
+              <v:shape id="_x0000_s1026" o:spid="_x0000_s1026" o:spt="110" type="#_x0000_t110" style="position:absolute;left:0pt;margin-left:11.65pt;margin-top:100.9pt;height:41.7pt;width:55pt;z-index:251661312;v-text-anchor:middle;mso-width-relative:page;mso-height-relative:page;" fillcolor="#5B9BD5 [3204]" filled="t" stroked="t" coordsize="21600,21600" o:gfxdata="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">
                 <v:fill on="t" focussize="0,0"/>
                 <v:stroke weight="1pt" color="#2E75B6 [2404]" miterlimit="8" joinstyle="miter"/>
                 <v:imagedata o:title=""/>
@@ -3119,9 +3119,7 @@
                 <a:graphic xmlns:a="http://schemas.openxmlformats.org/drawingml/2006/main">
                   <a:graphicData uri="http://schemas.microsoft.com/office/word/2010/wordprocessingShape">
                     <wps:wsp>
-                      <wps:cNvCnPr>
-                        <a:stCxn id="8" idx="3"/>
-                      </wps:cNvCnPr>
+                      <wps:cNvCnPr/>
                       <wps:spPr>
                         <a:xfrm>
                           <a:off x="1642110" y="1978660"/>
@@ -3157,7 +3155,7 @@
           </mc:Choice>
           <mc:Fallback>
             <w:pict>
-              <v:shape id="_x0000_s1026" o:spid="_x0000_s1026" o:spt="32" type="#_x0000_t32" style="position:absolute;left:0pt;margin-left:39.3pt;margin-top:83.8pt;height:16.3pt;width:0.25pt;z-index:251660288;mso-width-relative:page;mso-height-relative:page;" filled="f" stroked="t" coordsize="21600,21600" o:gfxdata="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">
+              <v:shape id="_x0000_s1026" o:spid="_x0000_s1026" o:spt="32" type="#_x0000_t32" style="position:absolute;left:0pt;margin-left:39.3pt;margin-top:83.8pt;height:16.3pt;width:0.25pt;z-index:251660288;mso-width-relative:page;mso-height-relative:page;" filled="f" stroked="t" coordsize="21600,21600" o:gfxdata="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">
                 <v:fill on="f" focussize="0,0"/>
                 <v:stroke weight="1pt" color="#5B9BD5 [3204]" miterlimit="8" joinstyle="miter" endarrow="open"/>
                 <v:imagedata o:title=""/>
@@ -3492,18 +3490,7 @@
           <w:szCs w:val="15"/>
           <w:lang w:val="en-US"/>
         </w:rPr>
-        <w:t xml:space="preserve">                   </w:t>
-      </w:r>
-      <w:bookmarkStart w:id="0" w:name="_GoBack"/>
-      <w:bookmarkEnd w:id="0"/>
-      <w:r>
-        <w:rPr>
-          <w:rFonts w:hint="default"/>
-          <w:sz w:val="15"/>
-          <w:szCs w:val="15"/>
-          <w:lang w:val="en-US"/>
-        </w:rPr>
-        <w:t>False</w:t>
+        <w:t xml:space="preserve">                   False</w:t>
       </w:r>
     </w:p>
     <w:p>
@@ -3602,7 +3589,7 @@
     <w:lsdException w:qFormat="1" w:unhideWhenUsed="0" w:uiPriority="0" w:semiHidden="0" w:name="Title"/>
     <w:lsdException w:unhideWhenUsed="0" w:uiPriority="0" w:semiHidden="0" w:name="Closing"/>
     <w:lsdException w:unhideWhenUsed="0" w:uiPriority="0" w:semiHidden="0" w:name="Signature"/>
-    <w:lsdException w:unhideWhenUsed="0" w:uiPriority="0" w:name="Default Paragraph Font"/>
+    <w:lsdException w:qFormat="1" w:unhideWhenUsed="0" w:uiPriority="0" w:name="Default Paragraph Font"/>
     <w:lsdException w:unhideWhenUsed="0" w:uiPriority="0" w:semiHidden="0" w:name="Body Text"/>
     <w:lsdException w:unhideWhenUsed="0" w:uiPriority="0" w:semiHidden="0" w:name="Body Text Indent"/>
     <w:lsdException w:unhideWhenUsed="0" w:uiPriority="0" w:semiHidden="0" w:name="List Continue"/>
@@ -3788,6 +3775,7 @@
   </w:latentStyles>
   <w:style w:type="paragraph" w:default="1" w:styleId="1">
     <w:name w:val="Normal"/>
+    <w:autoRedefine/>
     <w:qFormat/>
     <w:uiPriority w:val="0"/>
     <w:rPr>
@@ -3797,7 +3785,9 @@
   </w:style>
   <w:style w:type="character" w:default="1" w:styleId="2">
     <w:name w:val="Default Paragraph Font"/>
+    <w:autoRedefine/>
     <w:semiHidden/>
+    <w:qFormat/>
     <w:uiPriority w:val="0"/>
   </w:style>
   <w:style w:type="table" w:default="1" w:styleId="3">

</xml_diff>